<commit_message>
final touches and movements
</commit_message>
<xml_diff>
--- a/requirements_document.docx
+++ b/requirements_document.docx
@@ -201,20 +201,21 @@
         <w:pStyle w:val="Normal"/>
         <w:bidi w:val="0"/>
         <w:spacing w:lineRule="auto" w:line="264"/>
-        <w:ind w:left="0" w:right="0" w:firstLine="720"/>
-        <w:jc w:val="both"/>
-        <w:rPr>
-          <w:rFonts w:ascii="Times New Roman" w:hAnsi="Times New Roman"/>
-          <w:sz w:val="22"/>
-          <w:szCs w:val="22"/>
-        </w:rPr>
-      </w:pPr>
-      <w:r>
-        <w:rPr>
-          <w:rFonts w:ascii="Times New Roman" w:hAnsi="Times New Roman"/>
-          <w:sz w:val="22"/>
-          <w:szCs w:val="22"/>
-        </w:rPr>
+        <w:ind w:left="0" w:right="0" w:hanging="0"/>
+        <w:jc w:val="both"/>
+        <w:rPr>
+          <w:rFonts w:ascii="Times New Roman" w:hAnsi="Times New Roman"/>
+          <w:sz w:val="22"/>
+          <w:szCs w:val="22"/>
+        </w:rPr>
+      </w:pPr>
+      <w:r>
+        <w:rPr>
+          <w:rFonts w:ascii="Times New Roman" w:hAnsi="Times New Roman"/>
+          <w:sz w:val="22"/>
+          <w:szCs w:val="22"/>
+        </w:rPr>
+        <w:tab/>
         <w:t>The objectives of this project are to design, build and test a music player. Educationally, students are learning how to interface a DAC, how to design a speaker amplifier, how to store digital music in ROM, and how to perform DAC output in the background. Your goal is to play your favorite song.</w:t>
       </w:r>
     </w:p>
@@ -1331,6 +1332,7 @@
           <w:sz w:val="22"/>
           <w:szCs w:val="22"/>
         </w:rPr>
+        <w:tab/>
         <w:t>A lab report described below is due by the due date listed in the syllabus. This report includes the final requirements document.</w:t>
       </w:r>
     </w:p>
@@ -1401,6 +1403,7 @@
           <w:sz w:val="22"/>
           <w:szCs w:val="22"/>
         </w:rPr>
+        <w:tab/>
         <w:t>The preparation is due at the beginning of the lab period on the date listed in the syllabus.</w:t>
       </w:r>
     </w:p>
@@ -1471,6 +1474,8 @@
           <w:sz w:val="22"/>
           <w:szCs w:val="22"/>
         </w:rPr>
+        <w:tab/>
+        <w:tab/>
         <w:t xml:space="preserve">There are three deliverables: preparation, demonstration, and report. </w:t>
       </w:r>
       <w:r>

</xml_diff>

<commit_message>
change req doc to the correct header
</commit_message>
<xml_diff>
--- a/requirements_document.docx
+++ b/requirements_document.docx
@@ -66,23 +66,7 @@
           <w:sz w:val="22"/>
           <w:szCs w:val="22"/>
         </w:rPr>
-        <w:t>&lt;</w:t>
-      </w:r>
-      <w:r>
-        <w:rPr>
-          <w:rFonts w:ascii="Times New Roman" w:hAnsi="Times New Roman"/>
-          <w:sz w:val="22"/>
-          <w:szCs w:val="22"/>
-        </w:rPr>
-        <w:t>NAME AND EID HERE</w:t>
-      </w:r>
-      <w:r>
-        <w:rPr>
-          <w:rFonts w:ascii="Times New Roman" w:hAnsi="Times New Roman"/>
-          <w:sz w:val="22"/>
-          <w:szCs w:val="22"/>
-        </w:rPr>
-        <w:t>&gt;</w:t>
+        <w:t>&lt;NAME AND EID HERE&gt;</w:t>
       </w:r>
     </w:p>
     <w:p>
@@ -1504,6 +1488,7 @@
       <w:pgNumType w:fmt="decimal"/>
       <w:formProt w:val="false"/>
       <w:textDirection w:val="lrTb"/>
+      <w:docGrid w:type="default" w:linePitch="100" w:charSpace="0"/>
     </w:sectPr>
   </w:body>
 </w:document>
@@ -1527,7 +1512,28 @@
         <w:b/>
         <w:bCs/>
       </w:rPr>
-      <w:t>Lab 4 Alarm Clock</w:t>
+      <w:t xml:space="preserve">Lab </w:t>
+    </w:r>
+    <w:r>
+      <w:rPr>
+        <w:b/>
+        <w:bCs/>
+      </w:rPr>
+      <w:t>5</w:t>
+    </w:r>
+    <w:r>
+      <w:rPr>
+        <w:b/>
+        <w:bCs/>
+      </w:rPr>
+      <w:t xml:space="preserve"> </w:t>
+    </w:r>
+    <w:r>
+      <w:rPr>
+        <w:b/>
+        <w:bCs/>
+      </w:rPr>
+      <w:t>Music Player and Audio Amp</w:t>
     </w:r>
   </w:p>
 </w:hdr>
@@ -1547,7 +1553,6 @@
     </w:rPrDefault>
     <w:pPrDefault>
       <w:pPr>
-        <w:widowControl/>
         <w:suppressAutoHyphens w:val="true"/>
       </w:pPr>
     </w:pPrDefault>
@@ -1557,7 +1562,10 @@
     <w:qFormat/>
     <w:pPr>
       <w:widowControl/>
+      <w:suppressAutoHyphens w:val="true"/>
       <w:bidi w:val="0"/>
+      <w:spacing w:before="0" w:after="0"/>
+      <w:jc w:val="left"/>
     </w:pPr>
     <w:rPr>
       <w:rFonts w:ascii="Liberation Serif" w:hAnsi="Liberation Serif" w:eastAsia="Noto Serif CJK SC" w:cs="Lohit Devanagari"/>
@@ -1566,6 +1574,23 @@
       <w:sz w:val="24"/>
       <w:szCs w:val="24"/>
       <w:lang w:val="en-US" w:eastAsia="zh-CN" w:bidi="hi-IN"/>
+    </w:rPr>
+  </w:style>
+  <w:style w:type="paragraph" w:styleId="Heading1">
+    <w:name w:val="Heading 1"/>
+    <w:basedOn w:val="Heading"/>
+    <w:next w:val="TextBody"/>
+    <w:qFormat/>
+    <w:pPr>
+      <w:spacing w:before="240" w:after="120"/>
+      <w:outlineLvl w:val="0"/>
+    </w:pPr>
+    <w:rPr>
+      <w:rFonts w:ascii="Liberation Serif" w:hAnsi="Liberation Serif" w:eastAsia="Noto Serif CJK SC" w:cs="Lohit Devanagari"/>
+      <w:b/>
+      <w:bCs/>
+      <w:sz w:val="48"/>
+      <w:szCs w:val="48"/>
     </w:rPr>
   </w:style>
   <w:style w:type="paragraph" w:styleId="Heading">

</xml_diff>